<commit_message>
[EDIT] spelfout fix samenvatting
</commit_message>
<xml_diff>
--- a/Documenten/Samenvatting/BCLW_HoloCar_Uitvinding_Samenvatting.docx
+++ b/Documenten/Samenvatting/BCLW_HoloCar_Uitvinding_Samenvatting.docx
@@ -4208,16 +4208,7 @@
           <w:rFonts w:ascii="Titillium Web" w:hAnsi="Titillium Web"/>
           <w:szCs w:val="24"/>
         </w:rPr>
-        <w:t xml:space="preserve"> moesten wij een uitvinding doen die te maken heeft met het onderwerp “Verbeter welzijn”. Tijdens onze brainstorm, kwamen wij snel bij het sub onderwerp “Verkeersveiligheid</w:t>
-      </w:r>
-      <w:bookmarkStart w:id="0" w:name="_GoBack"/>
-      <w:bookmarkEnd w:id="0"/>
-      <w:r>
-        <w:rPr>
-          <w:rFonts w:ascii="Titillium Web" w:hAnsi="Titillium Web"/>
-          <w:szCs w:val="24"/>
-        </w:rPr>
-        <w:t xml:space="preserve">”. Verkeersveiligheid is heel belangrijk omdat er jaarlijks 1.260.000 mensen overlijden door verkeersongelukken. Dit getal is enorm groot, dus als wij dit getal kleiner zouden kunnen maken doormiddel van onze uitvinding, zal dat potentieel heel veel levens kunnen redden in de toekomst. </w:t>
+        <w:t xml:space="preserve"> moesten wij een uitvinding doen die te maken heeft met het onderwerp “Verbeter welzijn”. Tijdens onze brainstorm, kwamen wij snel bij het sub onderwerp “Verkeersveiligheid”. Verkeersveiligheid is heel belangrijk omdat er jaarlijks 1.260.000 mensen overlijden door verkeersongelukken. Dit getal is enorm groot, dus als wij dit getal kleiner zouden kunnen maken doormiddel van onze uitvinding, zal dat potentieel heel veel levens kunnen redden in de toekomst. </w:t>
       </w:r>
     </w:p>
     <w:p>
@@ -4653,7 +4644,23 @@
           <w:szCs w:val="24"/>
         </w:rPr>
         <w:lastRenderedPageBreak/>
-        <w:t xml:space="preserve">autogarage. We kunnen zo dan ook deals maken met grote autobedrijven zodat er auto’s uitgebracht zullen worden met een ingebouwde </w:t>
+        <w:t>autogarage</w:t>
+      </w:r>
+      <w:r>
+        <w:rPr>
+          <w:rFonts w:ascii="Titillium Web" w:hAnsi="Titillium Web"/>
+          <w:szCs w:val="24"/>
+        </w:rPr>
+        <w:t>s</w:t>
+      </w:r>
+      <w:bookmarkStart w:id="0" w:name="_GoBack"/>
+      <w:bookmarkEnd w:id="0"/>
+      <w:r>
+        <w:rPr>
+          <w:rFonts w:ascii="Titillium Web" w:hAnsi="Titillium Web"/>
+          <w:szCs w:val="24"/>
+        </w:rPr>
+        <w:t xml:space="preserve">. We kunnen zo dan ook deals maken met grote autobedrijven zodat er auto’s uitgebracht zullen worden met een ingebouwde </w:t>
       </w:r>
       <w:proofErr w:type="spellStart"/>
       <w:r>

</xml_diff>